<commit_message>
Add GUI icon to roadmap
</commit_message>
<xml_diff>
--- a/roadmaps/[Dissolution 0.7] Puppets Update.docx
+++ b/roadmaps/[Dissolution 0.7] Puppets Update.docx
@@ -136,6 +136,30 @@
         <w:rPr>
           <w:lang w:val="en-GB"/>
         </w:rPr>
+        <w:t>States of Soul:</w:t>
+      </w:r>
+      <w:r>
+        <w:rPr>
+          <w:lang w:val="en-GB"/>
+        </w:rPr>
+        <w:t xml:space="preserve"> States of Soul defines how you will be able to exit your soul state after death.</w:t>
+      </w:r>
+    </w:p>
+    <w:p>
+      <w:pPr>
+        <w:pStyle w:val="Paragraphedeliste"/>
+        <w:numPr>
+          <w:ilvl w:val="1"/>
+          <w:numId w:val="2"/>
+        </w:numPr>
+        <w:rPr>
+          <w:lang w:val="en-GB"/>
+        </w:rPr>
+      </w:pPr>
+      <w:r>
+        <w:rPr>
+          <w:lang w:val="en-GB"/>
+        </w:rPr>
         <w:t>Strong soul</w:t>
       </w:r>
       <w:r>
@@ -155,6 +179,51 @@
           <w:lang w:val="en-GB"/>
         </w:rPr>
         <w:t xml:space="preserve"> The strong soul also grants the ability to possess Snowmen and Iron Golems.</w:t>
+      </w:r>
+      <w:r>
+        <w:rPr>
+          <w:lang w:val="en-GB"/>
+        </w:rPr>
+        <w:t xml:space="preserve"> This is the mod default state of soul proposed the first time the player joins the world.</w:t>
+      </w:r>
+    </w:p>
+    <w:p>
+      <w:pPr>
+        <w:pStyle w:val="Paragraphedeliste"/>
+        <w:numPr>
+          <w:ilvl w:val="1"/>
+          <w:numId w:val="2"/>
+        </w:numPr>
+        <w:rPr>
+          <w:b/>
+          <w:lang w:val="en-GB"/>
+        </w:rPr>
+      </w:pPr>
+      <w:r>
+        <w:rPr>
+          <w:lang w:val="en-GB"/>
+        </w:rPr>
+        <w:t xml:space="preserve">Lich curse: Obtaining this </w:t>
+      </w:r>
+      <w:r>
+        <w:rPr>
+          <w:lang w:val="en-GB"/>
+        </w:rPr>
+        <w:t>state of s</w:t>
+      </w:r>
+      <w:bookmarkStart w:id="0" w:name="_GoBack"/>
+      <w:bookmarkEnd w:id="0"/>
+      <w:r>
+        <w:rPr>
+          <w:lang w:val="en-GB"/>
+        </w:rPr>
+        <w:t>oul</w:t>
+      </w:r>
+      <w:r>
+        <w:rPr>
+          <w:lang w:val="en-GB"/>
+        </w:rPr>
+        <w:t xml:space="preserve"> requires having a strong soul. Grants the ability to the dead player of possessing undead mobs as a new body. However, choosing this option will block the possibility of using puppets as a new body.</w:t>
       </w:r>
     </w:p>
     <w:p>
@@ -165,15 +234,146 @@
           <w:numId w:val="2"/>
         </w:numPr>
         <w:rPr>
-          <w:b/>
-          <w:lang w:val="en-GB"/>
-        </w:rPr>
-      </w:pPr>
-      <w:r>
-        <w:rPr>
-          <w:lang w:val="en-GB"/>
-        </w:rPr>
-        <w:t>Lich soul curse: Obtaining this soul state requires having a strong soul. Grants the ability to the dead player of possessing undead mobs as a new body. However, choosing this option will block the possibility of using puppets as a new body.</w:t>
+          <w:lang w:val="en-GB"/>
+        </w:rPr>
+      </w:pPr>
+      <w:r>
+        <w:rPr>
+          <w:lang w:val="en-GB"/>
+        </w:rPr>
+        <w:t>GUI</w:t>
+      </w:r>
+      <w:r>
+        <w:rPr>
+          <w:lang w:val="en-GB"/>
+        </w:rPr>
+        <w:t>:</w:t>
+      </w:r>
+      <w:r>
+        <w:rPr>
+          <w:lang w:val="en-GB"/>
+        </w:rPr>
+        <w:t xml:space="preserve"> In the inventory is displayed the current state of soul of the player.</w:t>
+      </w:r>
+      <w:r>
+        <w:rPr>
+          <w:lang w:val="en-GB"/>
+        </w:rPr>
+        <w:t xml:space="preserve"> Hovering the logo displays the name and tooltip of the state of soul. If the player has the vanilla death, no logo is shown.</w:t>
+      </w:r>
+      <w:r>
+        <w:rPr>
+          <w:lang w:val="en-GB"/>
+        </w:rPr>
+        <w:t xml:space="preserve"> Example for a </w:t>
+      </w:r>
+      <w:r>
+        <w:rPr>
+          <w:lang w:val="en-GB"/>
+        </w:rPr>
+        <w:t xml:space="preserve">strong soul player and a </w:t>
+      </w:r>
+      <w:r>
+        <w:rPr>
+          <w:lang w:val="en-GB"/>
+        </w:rPr>
+        <w:t>lich cursed player:</w:t>
+      </w:r>
+    </w:p>
+    <w:p>
+      <w:pPr>
+        <w:jc w:val="center"/>
+        <w:rPr>
+          <w:lang w:val="en-GB"/>
+        </w:rPr>
+      </w:pPr>
+      <w:r>
+        <w:rPr>
+          <w:noProof/>
+          <w:lang w:eastAsia="fr-FR"/>
+        </w:rPr>
+        <w:drawing>
+          <wp:inline distT="0" distB="0" distL="0" distR="0" wp14:anchorId="070F0E99" wp14:editId="4E428F03">
+            <wp:extent cx="2700739" cy="2286000"/>
+            <wp:effectExtent l="0" t="0" r="4445" b="0"/>
+            <wp:docPr id="1" name="Image 1"/>
+            <wp:cNvGraphicFramePr>
+              <a:graphicFrameLocks xmlns:a="http://schemas.openxmlformats.org/drawingml/2006/main" noChangeAspect="1"/>
+            </wp:cNvGraphicFramePr>
+            <a:graphic xmlns:a="http://schemas.openxmlformats.org/drawingml/2006/main">
+              <a:graphicData uri="http://schemas.openxmlformats.org/drawingml/2006/picture">
+                <pic:pic xmlns:pic="http://schemas.openxmlformats.org/drawingml/2006/picture">
+                  <pic:nvPicPr>
+                    <pic:cNvPr id="1" name=""/>
+                    <pic:cNvPicPr/>
+                  </pic:nvPicPr>
+                  <pic:blipFill>
+                    <a:blip r:embed="rId7"/>
+                    <a:stretch>
+                      <a:fillRect/>
+                    </a:stretch>
+                  </pic:blipFill>
+                  <pic:spPr>
+                    <a:xfrm>
+                      <a:off x="0" y="0"/>
+                      <a:ext cx="2706617" cy="2290975"/>
+                    </a:xfrm>
+                    <a:prstGeom prst="rect">
+                      <a:avLst/>
+                    </a:prstGeom>
+                  </pic:spPr>
+                </pic:pic>
+              </a:graphicData>
+            </a:graphic>
+          </wp:inline>
+        </w:drawing>
+      </w:r>
+      <w:r>
+        <w:rPr>
+          <w:lang w:val="en-GB"/>
+        </w:rPr>
+        <w:t xml:space="preserve">     </w:t>
+      </w:r>
+      <w:r>
+        <w:rPr>
+          <w:noProof/>
+          <w:lang w:eastAsia="fr-FR"/>
+        </w:rPr>
+        <w:drawing>
+          <wp:inline distT="0" distB="0" distL="0" distR="0" wp14:anchorId="55BA5B07" wp14:editId="48AA03D3">
+            <wp:extent cx="2716530" cy="2283460"/>
+            <wp:effectExtent l="0" t="0" r="7620" b="2540"/>
+            <wp:docPr id="2" name="Image 2"/>
+            <wp:cNvGraphicFramePr>
+              <a:graphicFrameLocks xmlns:a="http://schemas.openxmlformats.org/drawingml/2006/main" noChangeAspect="1"/>
+            </wp:cNvGraphicFramePr>
+            <a:graphic xmlns:a="http://schemas.openxmlformats.org/drawingml/2006/main">
+              <a:graphicData uri="http://schemas.openxmlformats.org/drawingml/2006/picture">
+                <pic:pic xmlns:pic="http://schemas.openxmlformats.org/drawingml/2006/picture">
+                  <pic:nvPicPr>
+                    <pic:cNvPr id="1" name=""/>
+                    <pic:cNvPicPr/>
+                  </pic:nvPicPr>
+                  <pic:blipFill>
+                    <a:blip r:embed="rId8"/>
+                    <a:stretch>
+                      <a:fillRect/>
+                    </a:stretch>
+                  </pic:blipFill>
+                  <pic:spPr>
+                    <a:xfrm>
+                      <a:off x="0" y="0"/>
+                      <a:ext cx="2737125" cy="2300772"/>
+                    </a:xfrm>
+                    <a:prstGeom prst="rect">
+                      <a:avLst/>
+                    </a:prstGeom>
+                  </pic:spPr>
+                </pic:pic>
+              </a:graphicData>
+            </a:graphic>
+          </wp:inline>
+        </w:drawing>
       </w:r>
     </w:p>
     <w:p>
@@ -228,8 +428,6 @@
         </w:rPr>
         <w:t>Puppet item: When right-clicking with a puppet item on the ground, spawns the corresponding puppet entity. Upon player death, if the player has a strong soul and is not lich cursed, the strongest puppet in the inventory automatically places itself.</w:t>
       </w:r>
-      <w:bookmarkStart w:id="0" w:name="_GoBack"/>
-      <w:bookmarkEnd w:id="0"/>
       <w:r>
         <w:rPr>
           <w:b/>
@@ -269,35 +467,7 @@
         <w:rPr>
           <w:lang w:val="en-GB"/>
         </w:rPr>
-        <w:t xml:space="preserve">Empty </w:t>
-      </w:r>
-      <w:proofErr w:type="spellStart"/>
-      <w:r>
-        <w:rPr>
-          <w:lang w:val="en-GB"/>
-        </w:rPr>
-        <w:t>spawner</w:t>
-      </w:r>
-      <w:proofErr w:type="spellEnd"/>
-      <w:r>
-        <w:rPr>
-          <w:lang w:val="en-GB"/>
-        </w:rPr>
-        <w:t xml:space="preserve">: Obtained by breaking a mob </w:t>
-      </w:r>
-      <w:proofErr w:type="spellStart"/>
-      <w:r>
-        <w:rPr>
-          <w:lang w:val="en-GB"/>
-        </w:rPr>
-        <w:t>spawner</w:t>
-      </w:r>
-      <w:proofErr w:type="spellEnd"/>
-      <w:r>
-        <w:rPr>
-          <w:lang w:val="en-GB"/>
-        </w:rPr>
-        <w:t>. Has no effect when placed.</w:t>
+        <w:t>Empty spawner: Obtained by breaking a mob spawner. Has no effect when placed.</w:t>
       </w:r>
     </w:p>
     <w:p>
@@ -316,35 +486,7 @@
         <w:rPr>
           <w:lang w:val="en-GB"/>
         </w:rPr>
-        <w:t xml:space="preserve">Soul lantern: Obtained by right-clicking an empty </w:t>
-      </w:r>
-      <w:proofErr w:type="spellStart"/>
-      <w:r>
-        <w:rPr>
-          <w:lang w:val="en-GB"/>
-        </w:rPr>
-        <w:t>spawner</w:t>
-      </w:r>
-      <w:proofErr w:type="spellEnd"/>
-      <w:r>
-        <w:rPr>
-          <w:lang w:val="en-GB"/>
-        </w:rPr>
-        <w:t xml:space="preserve"> with a wisp in a jar. Lures undead mobs into the zone (32 blocks effect radius). Gives an empty </w:t>
-      </w:r>
-      <w:proofErr w:type="spellStart"/>
-      <w:r>
-        <w:rPr>
-          <w:lang w:val="en-GB"/>
-        </w:rPr>
-        <w:t>spawner</w:t>
-      </w:r>
-      <w:proofErr w:type="spellEnd"/>
-      <w:r>
-        <w:rPr>
-          <w:lang w:val="en-GB"/>
-        </w:rPr>
-        <w:t xml:space="preserve"> when mined.</w:t>
+        <w:t>Soul lantern: Obtained by right-clicking an empty spawner with a wisp in a jar. Lures undead mobs into the zone (32 blocks effect radius). Gives an empty spawner when mined.</w:t>
       </w:r>
     </w:p>
     <w:p>
@@ -369,21 +511,7 @@
         <w:rPr>
           <w:lang w:val="en-GB"/>
         </w:rPr>
-        <w:t xml:space="preserve"> lantern: Obtained by right-clicking an empty </w:t>
-      </w:r>
-      <w:proofErr w:type="spellStart"/>
-      <w:r>
-        <w:rPr>
-          <w:lang w:val="en-GB"/>
-        </w:rPr>
-        <w:t>spawner</w:t>
-      </w:r>
-      <w:proofErr w:type="spellEnd"/>
-      <w:r>
-        <w:rPr>
-          <w:lang w:val="en-GB"/>
-        </w:rPr>
-        <w:t xml:space="preserve"> with a</w:t>
+        <w:t xml:space="preserve"> lantern: Obtained by right-clicking an empty spawner with a</w:t>
       </w:r>
       <w:r>
         <w:rPr>
@@ -407,45 +535,13 @@
         <w:rPr>
           <w:lang w:val="en-GB"/>
         </w:rPr>
-        <w:t>passive</w:t>
-      </w:r>
-      <w:r>
-        <w:rPr>
-          <w:lang w:val="en-GB"/>
-        </w:rPr>
-        <w:t xml:space="preserve"> in </w:t>
-      </w:r>
-      <w:r>
-        <w:rPr>
-          <w:lang w:val="en-GB"/>
-        </w:rPr>
-        <w:t xml:space="preserve">a </w:t>
-      </w:r>
-      <w:r>
-        <w:rPr>
-          <w:lang w:val="en-GB"/>
-        </w:rPr>
-        <w:t>32 blocks effect radius</w:t>
-      </w:r>
-      <w:r>
-        <w:rPr>
-          <w:lang w:val="en-GB"/>
-        </w:rPr>
-        <w:t xml:space="preserve">. Gives an empty </w:t>
-      </w:r>
-      <w:proofErr w:type="spellStart"/>
-      <w:r>
-        <w:rPr>
-          <w:lang w:val="en-GB"/>
-        </w:rPr>
-        <w:t>spawner</w:t>
-      </w:r>
-      <w:proofErr w:type="spellEnd"/>
-      <w:r>
-        <w:rPr>
-          <w:lang w:val="en-GB"/>
-        </w:rPr>
-        <w:t xml:space="preserve"> when mined.</w:t>
+        <w:t xml:space="preserve">passive in </w:t>
+      </w:r>
+      <w:r>
+        <w:rPr>
+          <w:lang w:val="en-GB"/>
+        </w:rPr>
+        <w:t>a 32 blocks effect radius. Gives an empty spawner when mined.</w:t>
       </w:r>
     </w:p>
     <w:p>
@@ -455,11 +551,20 @@
           <w:lang w:val="en-GB"/>
         </w:rPr>
       </w:pPr>
-      <w:r>
+    </w:p>
+    <w:p>
+      <w:pPr>
         <w:rPr>
           <w:b/>
           <w:lang w:val="en-GB"/>
         </w:rPr>
+      </w:pPr>
+      <w:r>
+        <w:rPr>
+          <w:b/>
+          <w:lang w:val="en-GB"/>
+        </w:rPr>
+        <w:lastRenderedPageBreak/>
         <w:t>Entities:</w:t>
       </w:r>
     </w:p>
@@ -479,7 +584,37 @@
         <w:rPr>
           <w:lang w:val="en-GB"/>
         </w:rPr>
-        <w:t>Soul faerie: When a faerie and a wisp are both close to each other (at least 6 blocks close), they will attract each other, and combine into a soul faerie. When collected (by just approaching her), she disappears and triggers the soul state changing dialogue. The player can then choose to get rid of its strong soul, make his soul strong (if weak) or cure its soul from the lich soul curse (if possessing it).</w:t>
+        <w:t xml:space="preserve">Soul faerie: When a faerie and a wisp are both close to each other (at least 6 blocks close), they will attract each other, and combine into a soul faerie. When collected (by just approaching her), she disappears and triggers the </w:t>
+      </w:r>
+      <w:r>
+        <w:rPr>
+          <w:lang w:val="en-GB"/>
+        </w:rPr>
+        <w:t>state of soul</w:t>
+      </w:r>
+      <w:r>
+        <w:rPr>
+          <w:lang w:val="en-GB"/>
+        </w:rPr>
+        <w:t xml:space="preserve"> changing dialogue. The player can then choose to</w:t>
+      </w:r>
+      <w:r>
+        <w:rPr>
+          <w:lang w:val="en-GB"/>
+        </w:rPr>
+        <w:t xml:space="preserve"> acquire the strong soul state of soul (removing the previous state of soul) or</w:t>
+      </w:r>
+      <w:r>
+        <w:rPr>
+          <w:lang w:val="en-GB"/>
+        </w:rPr>
+        <w:t xml:space="preserve"> get rid of its </w:t>
+      </w:r>
+      <w:r>
+        <w:rPr>
+          <w:lang w:val="en-GB"/>
+        </w:rPr>
+        <w:t>state of soul and return to the vanilla death.</w:t>
       </w:r>
     </w:p>
     <w:p>
@@ -528,31 +663,7 @@
         <w:rPr>
           <w:lang w:val="en-GB"/>
         </w:rPr>
-        <w:t>P</w:t>
-      </w:r>
-      <w:r>
-        <w:rPr>
-          <w:lang w:val="en-GB"/>
-        </w:rPr>
-        <w:t>uppet entity</w:t>
-      </w:r>
-      <w:r>
-        <w:rPr>
-          <w:lang w:val="en-GB"/>
-        </w:rPr>
-        <w:t xml:space="preserve">: Used to regain a body when the player is dead and has a strong soul, </w:t>
-      </w:r>
-      <w:r>
-        <w:rPr>
-          <w:lang w:val="en-GB"/>
-        </w:rPr>
-        <w:t xml:space="preserve">but </w:t>
-      </w:r>
-      <w:r>
-        <w:rPr>
-          <w:lang w:val="en-GB"/>
-        </w:rPr>
-        <w:t>not infected by the lich soul curse.</w:t>
+        <w:t>Puppet entity: Used to regain a body when the player is dead and has a strong soul, but not infected by the lich soul curse.</w:t>
       </w:r>
     </w:p>
     <w:p>
@@ -624,7 +735,6 @@
         <w:rPr>
           <w:lang w:val="en-GB"/>
         </w:rPr>
-        <w:lastRenderedPageBreak/>
         <w:t>Diamond puppet: 40hp, constant fire protection, takes x2 damage from pickaxes.</w:t>
       </w:r>
     </w:p>

</xml_diff>